<commit_message>
* add some dotnet commands
</commit_message>
<xml_diff>
--- a/1Programming&IT/Web/ASPNet/1_ASP_NetCore.docx
+++ b/1Programming&IT/Web/ASPNet/1_ASP_NetCore.docx
@@ -19133,6 +19133,20 @@
         </w:rPr>
         <w:t>Settings object is requested via Value member</w:t>
       </w:r>
+      <w:r>
+        <w:rPr>
+          <w:lang w:val="en-US"/>
+        </w:rPr>
+        <w:t xml:space="preserve"> </w:t>
+      </w:r>
+      <w:r>
+        <w:rPr>
+          <w:lang w:val="en-US"/>
+        </w:rPr>
+        <w:t>of Options class</w:t>
+      </w:r>
+      <w:bookmarkStart w:id="29" w:name="_GoBack"/>
+      <w:bookmarkEnd w:id="29"/>
     </w:p>
     <w:p>
       <w:pPr>
@@ -19166,14 +19180,14 @@
           <w:lang w:val="en-US"/>
         </w:rPr>
       </w:pPr>
-      <w:bookmarkStart w:id="29" w:name="_Toc67511477"/>
+      <w:bookmarkStart w:id="30" w:name="_Toc67511477"/>
       <w:r>
         <w:rPr>
           <w:lang w:val="en-US"/>
         </w:rPr>
         <w:t>5 HTTPContext</w:t>
       </w:r>
-      <w:bookmarkEnd w:id="29"/>
+      <w:bookmarkEnd w:id="30"/>
     </w:p>
     <w:p>
       <w:pPr>
@@ -19209,7 +19223,7 @@
           <w:lang w:val="en-US"/>
         </w:rPr>
       </w:pPr>
-      <w:bookmarkStart w:id="30" w:name="_Toc67511478"/>
+      <w:bookmarkStart w:id="31" w:name="_Toc67511478"/>
       <w:r>
         <w:rPr>
           <w:lang w:val="en-US"/>
@@ -19217,7 +19231,7 @@
         <w:lastRenderedPageBreak/>
         <w:t>5.1 Sessions</w:t>
       </w:r>
-      <w:bookmarkEnd w:id="30"/>
+      <w:bookmarkEnd w:id="31"/>
     </w:p>
     <w:p>
       <w:pPr>
@@ -19742,7 +19756,7 @@
           <w:lang w:val="en-US"/>
         </w:rPr>
       </w:pPr>
-      <w:bookmarkStart w:id="31" w:name="_Toc67511479"/>
+      <w:bookmarkStart w:id="32" w:name="_Toc67511479"/>
       <w:r>
         <w:rPr>
           <w:lang w:val="en-US"/>
@@ -19761,7 +19775,7 @@
         </w:rPr>
         <w:t xml:space="preserve"> Useful members/methods</w:t>
       </w:r>
-      <w:bookmarkEnd w:id="31"/>
+      <w:bookmarkEnd w:id="32"/>
     </w:p>
     <w:p>
       <w:pPr>
@@ -19897,7 +19911,7 @@
           <w:lang w:val="en-US"/>
         </w:rPr>
       </w:pPr>
-      <w:bookmarkStart w:id="32" w:name="_Toc67511480"/>
+      <w:bookmarkStart w:id="33" w:name="_Toc67511480"/>
       <w:r>
         <w:rPr>
           <w:lang w:val="en-US"/>
@@ -19905,7 +19919,7 @@
         <w:lastRenderedPageBreak/>
         <w:t>6 Logging</w:t>
       </w:r>
-      <w:bookmarkEnd w:id="32"/>
+      <w:bookmarkEnd w:id="33"/>
     </w:p>
     <w:p>
       <w:pPr>
@@ -20337,14 +20351,14 @@
           <w:lang w:val="en-US"/>
         </w:rPr>
       </w:pPr>
-      <w:bookmarkStart w:id="33" w:name="_Toc67511481"/>
+      <w:bookmarkStart w:id="34" w:name="_Toc67511481"/>
       <w:r>
         <w:rPr>
           <w:lang w:val="en-US"/>
         </w:rPr>
         <w:t>6.1 Custom Logger</w:t>
       </w:r>
-      <w:bookmarkEnd w:id="33"/>
+      <w:bookmarkEnd w:id="34"/>
     </w:p>
     <w:p>
       <w:pPr>
@@ -20466,8 +20480,6 @@
         </w:rPr>
         <w:br w:type="page"/>
       </w:r>
-      <w:bookmarkStart w:id="34" w:name="_GoBack"/>
-      <w:bookmarkEnd w:id="34"/>
     </w:p>
     <w:sectPr>
       <w:pgSz w:w="11906" w:h="16838"/>
@@ -25640,7 +25652,7 @@
 </file>
 
 <file path=customXml/itemProps1.xml><?xml version="1.0" encoding="utf-8"?>
-<ds:datastoreItem xmlns:ds="http://schemas.openxmlformats.org/officeDocument/2006/customXml" ds:itemID="{53401308-E7C2-435E-AFB9-F3E98A7F470D}">
+<ds:datastoreItem xmlns:ds="http://schemas.openxmlformats.org/officeDocument/2006/customXml" ds:itemID="{4CB1681E-7B3D-467D-9D28-3DC0559555A1}">
   <ds:schemaRefs>
     <ds:schemaRef ds:uri="http://schemas.openxmlformats.org/officeDocument/2006/bibliography"/>
   </ds:schemaRefs>

</xml_diff>